<commit_message>
se agregaron mas formularios
</commit_message>
<xml_diff>
--- a/datos/formularios/Acta_Poder.docx
+++ b/datos/formularios/Acta_Poder.docx
@@ -97,9 +97,11 @@
       <w:r>
         <w:t xml:space="preserve"> </w:t>
       </w:r>
+      <w:proofErr w:type="gramStart"/>
       <w:r>
         <w:t>Abril</w:t>
       </w:r>
+      <w:proofErr w:type="gramEnd"/>
       <w:r>
         <w:t xml:space="preserve"> </w:t>
       </w:r>
@@ -179,24 +181,14 @@
         </w:rPr>
         <w:t>{{</w:t>
       </w:r>
+      <w:proofErr w:type="spellStart"/>
       <w:r>
         <w:rPr>
           <w:lang w:val="es-AR"/>
         </w:rPr>
-        <w:t>apellido</w:t>
-      </w:r>
-      <w:r>
-        <w:rPr>
-          <w:lang w:val="es-AR"/>
-        </w:rPr>
-        <w:t>}} {{</w:t>
-      </w:r>
-      <w:r>
-        <w:rPr>
-          <w:lang w:val="es-AR"/>
-        </w:rPr>
-        <w:t>nombre</w:t>
-      </w:r>
+        <w:t>nombre_completo</w:t>
+      </w:r>
+      <w:proofErr w:type="spellEnd"/>
       <w:r>
         <w:rPr>
           <w:lang w:val="es-AR"/>
@@ -250,9 +242,11 @@
       <w:r>
         <w:t>{{</w:t>
       </w:r>
+      <w:proofErr w:type="spellStart"/>
       <w:r>
         <w:t>fecha_de_nacimiento_formato</w:t>
       </w:r>
+      <w:proofErr w:type="spellEnd"/>
       <w:r>
         <w:t>}}</w:t>
       </w:r>
@@ -309,12 +303,14 @@
         </w:rPr>
         <w:t>{{</w:t>
       </w:r>
+      <w:proofErr w:type="spellStart"/>
       <w:r>
         <w:rPr>
           <w:lang w:val="es-AR"/>
         </w:rPr>
         <w:t>direccion</w:t>
       </w:r>
+      <w:proofErr w:type="spellEnd"/>
       <w:r>
         <w:rPr>
           <w:lang w:val="es-AR"/>
@@ -383,13 +379,26 @@
         <w:t xml:space="preserve">Acredita identidad con </w:t>
       </w:r>
       <w:r>
-        <w:t>DNI N°</w:t>
-      </w:r>
-      <w:r>
-        <w:t xml:space="preserve"> </w:t>
-      </w:r>
-      <w:r>
-        <w:t>{{numero_dni}}</w:t>
+        <w:t xml:space="preserve">DNI </w:t>
+      </w:r>
+      <w:proofErr w:type="spellStart"/>
+      <w:r>
+        <w:t>N°</w:t>
+      </w:r>
+      <w:proofErr w:type="spellEnd"/>
+      <w:r>
+        <w:t xml:space="preserve"> </w:t>
+      </w:r>
+      <w:r>
+        <w:t>{{</w:t>
+      </w:r>
+      <w:proofErr w:type="spellStart"/>
+      <w:r>
+        <w:t>numero_dni</w:t>
+      </w:r>
+      <w:proofErr w:type="spellEnd"/>
+      <w:r>
+        <w:t>}}</w:t>
       </w:r>
     </w:p>
     <w:p>
@@ -522,7 +531,15 @@
         <w:t>r toda cuanta otra facultad le</w:t>
       </w:r>
       <w:r>
-        <w:t xml:space="preserve"> fuere necesaria para el mejor desempeño de este mandato hasta la completa terminación del tramite con todos sus incidentes.</w:t>
+        <w:t xml:space="preserve"> fuere necesaria para el mejor desempeño de este mandato hasta la completa terminación del </w:t>
+      </w:r>
+      <w:proofErr w:type="spellStart"/>
+      <w:r>
+        <w:t>tramite</w:t>
+      </w:r>
+      <w:proofErr w:type="spellEnd"/>
+      <w:r>
+        <w:t xml:space="preserve"> con todos sus incidentes.</w:t>
       </w:r>
     </w:p>
     <w:p>

</xml_diff>